<commit_message>
act terminada lenguajes de programacion
</commit_message>
<xml_diff>
--- a/Actividad lenguajes de programación.docx
+++ b/Actividad lenguajes de programación.docx
@@ -6,8 +6,14 @@
       <w:pPr>
         <w:spacing w:after="0" w:line="259" w:lineRule="auto"/>
         <w:ind w:left="0" w:firstLine="0"/>
-      </w:pPr>
-      <w:r>
+        <w:rPr>
+          <w:lang w:val="es-ES"/>
+        </w:rPr>
+      </w:pPr>
+      <w:r>
+        <w:rPr>
+          <w:lang w:val="es-ES"/>
+        </w:rPr>
         <w:t xml:space="preserve"> </w:t>
       </w:r>
     </w:p>
@@ -15,8 +21,14 @@
       <w:pPr>
         <w:spacing w:after="0" w:line="259" w:lineRule="auto"/>
         <w:ind w:left="0" w:firstLine="0"/>
-      </w:pPr>
-      <w:r>
+        <w:rPr>
+          <w:lang w:val="es-ES"/>
+        </w:rPr>
+      </w:pPr>
+      <w:r>
+        <w:rPr>
+          <w:lang w:val="es-ES"/>
+        </w:rPr>
         <w:t xml:space="preserve"> </w:t>
       </w:r>
     </w:p>
@@ -24,8 +36,14 @@
       <w:pPr>
         <w:spacing w:after="0" w:line="259" w:lineRule="auto"/>
         <w:ind w:left="0" w:firstLine="0"/>
-      </w:pPr>
-      <w:r>
+        <w:rPr>
+          <w:lang w:val="es-ES"/>
+        </w:rPr>
+      </w:pPr>
+      <w:r>
+        <w:rPr>
+          <w:lang w:val="es-ES"/>
+        </w:rPr>
         <w:t xml:space="preserve"> </w:t>
       </w:r>
     </w:p>
@@ -63,6 +81,9 @@
         <w:spacing w:after="0" w:line="259" w:lineRule="auto"/>
         <w:ind w:left="0" w:firstLine="0"/>
         <w:rPr>
+          <w:b/>
+          <w:sz w:val="32"/>
+          <w:szCs w:val="32"/>
           <w:lang w:val="es-ES"/>
         </w:rPr>
       </w:pPr>
@@ -71,90 +92,6 @@
           <w:lang w:val="es-ES"/>
         </w:rPr>
         <w:t xml:space="preserve"> </w:t>
-      </w:r>
-    </w:p>
-    <w:p>
-      <w:pPr>
-        <w:ind w:left="-5"/>
-        <w:rPr>
-          <w:lang w:val="es-ES"/>
-        </w:rPr>
-      </w:pPr>
-      <w:r>
-        <w:rPr>
-          <w:lang w:val="es-ES"/>
-        </w:rPr>
-        <w:t xml:space="preserve">Debes subir la solución a este taller a tu </w:t>
-      </w:r>
-      <w:proofErr w:type="spellStart"/>
-      <w:r>
-        <w:rPr>
-          <w:lang w:val="es-ES"/>
-        </w:rPr>
-        <w:t>Github</w:t>
-      </w:r>
-      <w:proofErr w:type="spellEnd"/>
-      <w:r>
-        <w:rPr>
-          <w:lang w:val="es-ES"/>
-        </w:rPr>
-        <w:t xml:space="preserve">, creando una carpeta que se llame Introducción a las bases de datos y si no tienes </w:t>
-      </w:r>
-      <w:proofErr w:type="spellStart"/>
-      <w:r>
-        <w:rPr>
-          <w:lang w:val="es-ES"/>
-        </w:rPr>
-        <w:t>Github</w:t>
-      </w:r>
-      <w:proofErr w:type="spellEnd"/>
-      <w:r>
-        <w:rPr>
-          <w:lang w:val="es-ES"/>
-        </w:rPr>
-        <w:t>, envíalo</w:t>
-      </w:r>
-      <w:r>
-        <w:rPr>
-          <w:lang w:val="es-ES"/>
-        </w:rPr>
-        <w:t xml:space="preserve"> al correo </w:t>
-      </w:r>
-    </w:p>
-    <w:p>
-      <w:pPr>
-        <w:ind w:left="-5"/>
-        <w:rPr>
-          <w:lang w:val="es-ES"/>
-        </w:rPr>
-      </w:pPr>
-      <w:r>
-        <w:rPr>
-          <w:color w:val="457786"/>
-          <w:u w:val="single" w:color="457786"/>
-          <w:lang w:val="es-ES"/>
-        </w:rPr>
-        <w:t>docente4@pio.edu.co</w:t>
-      </w:r>
-      <w:r>
-        <w:rPr>
-          <w:lang w:val="es-ES"/>
-        </w:rPr>
-        <w:t xml:space="preserve"> con el asunto Conceptos básicos de bases de datos </w:t>
-      </w:r>
-      <w:proofErr w:type="gramStart"/>
-      <w:r>
-        <w:rPr>
-          <w:lang w:val="es-ES"/>
-        </w:rPr>
-        <w:t>y  tu</w:t>
-      </w:r>
-      <w:proofErr w:type="gramEnd"/>
-      <w:r>
-        <w:rPr>
-          <w:lang w:val="es-ES"/>
-        </w:rPr>
-        <w:t xml:space="preserve"> nombre completo </w:t>
       </w:r>
     </w:p>
     <w:p>
@@ -162,42 +99,20 @@
         <w:spacing w:after="0" w:line="259" w:lineRule="auto"/>
         <w:ind w:left="0" w:firstLine="0"/>
         <w:rPr>
-          <w:lang w:val="es-ES"/>
-        </w:rPr>
-      </w:pPr>
-      <w:r>
-        <w:rPr>
-          <w:lang w:val="es-ES"/>
-        </w:rPr>
-        <w:t xml:space="preserve"> </w:t>
-      </w:r>
-    </w:p>
-    <w:p>
-      <w:pPr>
-        <w:ind w:left="-5"/>
-        <w:rPr>
-          <w:lang w:val="es-ES"/>
-        </w:rPr>
-      </w:pPr>
-      <w:r>
-        <w:rPr>
-          <w:lang w:val="es-ES"/>
-        </w:rPr>
-        <w:t xml:space="preserve">Hora de entrega: 10:00 </w:t>
-      </w:r>
-      <w:proofErr w:type="spellStart"/>
-      <w:r>
-        <w:rPr>
-          <w:lang w:val="es-ES"/>
-        </w:rPr>
-        <w:t>p.m</w:t>
-      </w:r>
-      <w:proofErr w:type="spellEnd"/>
-      <w:r>
-        <w:rPr>
-          <w:lang w:val="es-ES"/>
-        </w:rPr>
-        <w:t xml:space="preserve">  </w:t>
+          <w:b/>
+          <w:sz w:val="32"/>
+          <w:szCs w:val="32"/>
+          <w:lang w:val="es-ES"/>
+        </w:rPr>
+      </w:pPr>
+      <w:r>
+        <w:rPr>
+          <w:b/>
+          <w:sz w:val="32"/>
+          <w:szCs w:val="32"/>
+          <w:lang w:val="es-ES"/>
+        </w:rPr>
+        <w:t xml:space="preserve">MANUELA PIZARRO BOLVAR </w:t>
       </w:r>
     </w:p>
     <w:p>
@@ -205,16 +120,12 @@
         <w:spacing w:after="0" w:line="259" w:lineRule="auto"/>
         <w:ind w:left="0" w:firstLine="0"/>
         <w:rPr>
-          <w:lang w:val="es-ES"/>
-        </w:rPr>
-      </w:pPr>
-      <w:r>
-        <w:rPr>
           <w:b/>
-          <w:lang w:val="es-ES"/>
-        </w:rPr>
-        <w:t xml:space="preserve"> </w:t>
-      </w:r>
+          <w:sz w:val="32"/>
+          <w:szCs w:val="32"/>
+          <w:lang w:val="es-ES"/>
+        </w:rPr>
+      </w:pPr>
     </w:p>
     <w:p>
       <w:pPr>
@@ -242,13 +153,7 @@
         <w:rPr>
           <w:lang w:val="es-ES"/>
         </w:rPr>
-        <w:t>Explorar la historia de los lenguajes de programación, entender su evolución y discutir las preferencias de</w:t>
-      </w:r>
-      <w:r>
-        <w:rPr>
-          <w:lang w:val="es-ES"/>
-        </w:rPr>
-        <w:t xml:space="preserve"> los estudiantes en cuanto a los lenguajes y plataformas de desarrollo. </w:t>
+        <w:t xml:space="preserve">Explorar la historia de los lenguajes de programación, entender su evolución y discutir las preferencias de los estudiantes en cuanto a los lenguajes y plataformas de desarrollo. </w:t>
       </w:r>
     </w:p>
     <w:p>
@@ -319,13 +224,7 @@
         <w:rPr>
           <w:lang w:val="es-ES"/>
         </w:rPr>
-        <w:t>Los lenguajes de programación han evolucionado enormemente desde sus inicios. Desde los primeros lenguajes de bajo nivel como el ens</w:t>
-      </w:r>
-      <w:r>
-        <w:rPr>
-          <w:lang w:val="es-ES"/>
-        </w:rPr>
-        <w:t xml:space="preserve">amblador hasta los lenguajes de alto nivel actuales, cada uno ha sido diseñado para resolver diferentes tipos de problemas y facilitar el trabajo de los desarrolladores. </w:t>
+        <w:t xml:space="preserve">Los lenguajes de programación han evolucionado enormemente desde sus inicios. Desde los primeros lenguajes de bajo nivel como el ensamblador hasta los lenguajes de alto nivel actuales, cada uno ha sido diseñado para resolver diferentes tipos de problemas y facilitar el trabajo de los desarrolladores. </w:t>
       </w:r>
     </w:p>
     <w:p>
@@ -389,13 +288,7 @@
         <w:rPr>
           <w:lang w:val="es-ES"/>
         </w:rPr>
-        <w:t xml:space="preserve">FORTRAN (1957): </w:t>
-      </w:r>
-      <w:r>
-        <w:rPr>
-          <w:lang w:val="es-ES"/>
-        </w:rPr>
-        <w:t xml:space="preserve">uno de los primeros lenguajes de alto nivel, diseñado para cálculos científicos. </w:t>
+        <w:t xml:space="preserve">FORTRAN (1957): uno de los primeros lenguajes de alto nivel, diseñado para cálculos científicos. </w:t>
       </w:r>
     </w:p>
     <w:p>
@@ -457,13 +350,7 @@
         <w:rPr>
           <w:lang w:val="es-ES"/>
         </w:rPr>
-        <w:t>Python (1991): popular por su sencillez y v</w:t>
-      </w:r>
-      <w:r>
-        <w:rPr>
-          <w:lang w:val="es-ES"/>
-        </w:rPr>
-        <w:t xml:space="preserve">ersatilidad. </w:t>
+        <w:t xml:space="preserve">Python (1991): popular por su sencillez y versatilidad. </w:t>
       </w:r>
     </w:p>
     <w:p>
@@ -619,13 +506,7 @@
         <w:rPr>
           <w:b/>
         </w:rPr>
-        <w:t>P</w:t>
-      </w:r>
-      <w:r>
-        <w:rPr>
-          <w:b/>
-        </w:rPr>
-        <w:t>reguntas</w:t>
+        <w:t>Preguntas</w:t>
       </w:r>
       <w:proofErr w:type="spellEnd"/>
       <w:r>
@@ -656,6 +537,9 @@
           <w:numId w:val="1"/>
         </w:numPr>
         <w:ind w:right="379" w:hanging="360"/>
+        <w:rPr>
+          <w:lang w:val="es-ES"/>
+        </w:rPr>
       </w:pPr>
       <w:r>
         <w:rPr>
@@ -666,6 +550,34 @@
     </w:p>
     <w:p>
       <w:pPr>
+        <w:pStyle w:val="Prrafodelista"/>
+        <w:numPr>
+          <w:ilvl w:val="0"/>
+          <w:numId w:val="3"/>
+        </w:numPr>
+        <w:ind w:right="379"/>
+        <w:rPr>
+          <w:lang w:val="es-ES"/>
+        </w:rPr>
+      </w:pPr>
+      <w:r>
+        <w:rPr>
+          <w:lang w:val="es-ES"/>
+        </w:rPr>
+        <w:t>¿Te gustaría enfocarte más en el desarrollo móvil o en el desarrollo de escritorio? Explica tu preferencia.</w:t>
+      </w:r>
+    </w:p>
+    <w:p>
+      <w:pPr>
+        <w:pStyle w:val="Prrafodelista"/>
+        <w:ind w:left="1440" w:right="379" w:firstLine="0"/>
+        <w:rPr>
+          <w:lang w:val="es-ES"/>
+        </w:rPr>
+      </w:pPr>
+    </w:p>
+    <w:p>
+      <w:pPr>
         <w:ind w:left="1080" w:right="379" w:firstLine="0"/>
         <w:rPr>
           <w:lang w:val="es-ES"/>
@@ -673,39 +585,27 @@
       </w:pPr>
       <w:r>
         <w:rPr>
-          <w:rFonts w:ascii="Courier New" w:eastAsia="Courier New" w:hAnsi="Courier New" w:cs="Courier New"/>
-          <w:sz w:val="20"/>
-          <w:lang w:val="es-ES"/>
-        </w:rPr>
-        <w:t>o</w:t>
-      </w:r>
-      <w:r>
-        <w:rPr>
-          <w:rFonts w:ascii="Arial" w:eastAsia="Arial" w:hAnsi="Arial" w:cs="Arial"/>
-          <w:sz w:val="20"/>
-          <w:lang w:val="es-ES"/>
-        </w:rPr>
-        <w:t xml:space="preserve"> </w:t>
-      </w:r>
-      <w:r>
-        <w:rPr>
-          <w:rFonts w:ascii="Arial" w:eastAsia="Arial" w:hAnsi="Arial" w:cs="Arial"/>
-          <w:sz w:val="20"/>
-          <w:lang w:val="es-ES"/>
-        </w:rPr>
-        <w:tab/>
-      </w:r>
-      <w:r>
-        <w:rPr>
-          <w:lang w:val="es-ES"/>
-        </w:rPr>
-        <w:t xml:space="preserve">¿Te gustaría enfocarte más en el desarrollo móvil o en el </w:t>
-      </w:r>
-      <w:r>
-        <w:rPr>
-          <w:lang w:val="es-ES"/>
-        </w:rPr>
-        <w:t>desarrollo de escritorio? Explica tu preferencia.</w:t>
+          <w:lang w:val="es-ES"/>
+        </w:rPr>
+        <w:t xml:space="preserve">R/el lenguaje de programación que más me llama la atención </w:t>
+      </w:r>
+      <w:r>
+        <w:rPr>
+          <w:lang w:val="es-ES"/>
+        </w:rPr>
+        <w:t>ha</w:t>
+      </w:r>
+      <w:r>
+        <w:rPr>
+          <w:lang w:val="es-ES"/>
+        </w:rPr>
+        <w:t xml:space="preserve"> sido PYTHON, ya que es el que mejor me he desenvuelto</w:t>
+      </w:r>
+      <w:r>
+        <w:rPr>
+          <w:lang w:val="es-ES"/>
+        </w:rPr>
+        <w:t xml:space="preserve">, debido a que no contaba con conocimientos previos. </w:t>
       </w:r>
     </w:p>
     <w:p>
@@ -720,38 +620,6 @@
           <w:lang w:val="es-ES"/>
         </w:rPr>
         <w:lastRenderedPageBreak/>
-        <w:t xml:space="preserve">R/el lenguaje de programación que más me llama la atención </w:t>
-      </w:r>
-      <w:r>
-        <w:rPr>
-          <w:lang w:val="es-ES"/>
-        </w:rPr>
-        <w:t>ha</w:t>
-      </w:r>
-      <w:r>
-        <w:rPr>
-          <w:lang w:val="es-ES"/>
-        </w:rPr>
-        <w:t xml:space="preserve"> sido PYTHON, ya que es el que mejor me he desenvuelto</w:t>
-      </w:r>
-      <w:r>
-        <w:rPr>
-          <w:lang w:val="es-ES"/>
-        </w:rPr>
-        <w:t xml:space="preserve">, debido a que no contaba con conocimientos previos. </w:t>
-      </w:r>
-    </w:p>
-    <w:p>
-      <w:pPr>
-        <w:ind w:left="1080" w:right="379" w:firstLine="0"/>
-        <w:rPr>
-          <w:lang w:val="es-ES"/>
-        </w:rPr>
-      </w:pPr>
-      <w:r>
-        <w:rPr>
-          <w:lang w:val="es-ES"/>
-        </w:rPr>
         <w:t xml:space="preserve">Me gustaría enfocarme más en el desarrollo móvil ya que hoy en día la gran mayoría de la población cuenta con un dispositivo móvil, en su defecto podría decir que es un campo que constante mente necesitara personas trabajando para el desarrollo de este. </w:t>
       </w:r>
     </w:p>
@@ -787,14 +655,7 @@
           <w:b/>
           <w:lang w:val="es-ES"/>
         </w:rPr>
-        <w:t>R</w:t>
-      </w:r>
-      <w:r>
-        <w:rPr>
-          <w:b/>
-          <w:lang w:val="es-ES"/>
-        </w:rPr>
-        <w:t xml:space="preserve">esponde las siguientes preguntas sobre el origen y la evolución de los lenguajes de programación: </w:t>
+        <w:t xml:space="preserve">Responde las siguientes preguntas sobre el origen y la evolución de los lenguajes de programación: </w:t>
       </w:r>
     </w:p>
     <w:p>
@@ -934,8 +795,45 @@
         <w:rPr>
           <w:lang w:val="es-ES"/>
         </w:rPr>
-        <w:t xml:space="preserve"> la fácil accesibilidad y eficiencia en el área científica, ya que así quien se desenvolviera en este espacio se enfocase más en la buena ejecución de los proyectos que en enfocarse en detales de programación ya que gracias a este recurso puede realizar cálculos científicos, trabaja con grandes cantidades y conjuntos de datos y contiene una gran biblioteca con funciones matemáticas. </w:t>
-      </w:r>
+        <w:t xml:space="preserve"> la fácil accesibilidad y eficiencia en el área científica, ya que así quien se desenvolviera en este espacio se enfocase más en la buena ejecución d</w:t>
+      </w:r>
+      <w:r>
+        <w:rPr>
+          <w:lang w:val="es-ES"/>
+        </w:rPr>
+        <w:t xml:space="preserve">e los proyectos que </w:t>
+      </w:r>
+      <w:r>
+        <w:rPr>
+          <w:lang w:val="es-ES"/>
+        </w:rPr>
+        <w:t>en deta</w:t>
+      </w:r>
+      <w:r>
+        <w:rPr>
+          <w:lang w:val="es-ES"/>
+        </w:rPr>
+        <w:t>l</w:t>
+      </w:r>
+      <w:r>
+        <w:rPr>
+          <w:lang w:val="es-ES"/>
+        </w:rPr>
+        <w:t xml:space="preserve">les de programación ya que gracias a este recurso puede realizar cálculos científicos, trabaja con grandes cantidades y conjuntos de datos y contiene una gran biblioteca con funciones matemáticas. </w:t>
+      </w:r>
+    </w:p>
+    <w:p>
+      <w:pPr>
+        <w:tabs>
+          <w:tab w:val="center" w:pos="1846"/>
+          <w:tab w:val="right" w:pos="9326"/>
+        </w:tabs>
+        <w:spacing w:after="0" w:line="259" w:lineRule="auto"/>
+        <w:ind w:left="720" w:firstLine="0"/>
+        <w:rPr>
+          <w:lang w:val="es-ES"/>
+        </w:rPr>
+      </w:pPr>
     </w:p>
     <w:p>
       <w:pPr>
@@ -952,10 +850,72 @@
         <w:rPr>
           <w:lang w:val="es-ES"/>
         </w:rPr>
-        <w:t xml:space="preserve">¿Qué características hicieron que el lenguaje C, creado en los años 70, fuera tan influyente en la evolución de otros lenguajes? </w:t>
-      </w:r>
-      <w:bookmarkStart w:id="0" w:name="_GoBack"/>
-      <w:bookmarkEnd w:id="0"/>
+        <w:t>¿Qué características hicieron que el lenguaje C, creado en los años 70, fuera tan influyente en la evolución de otros lenguaj</w:t>
+      </w:r>
+      <w:r>
+        <w:rPr>
+          <w:lang w:val="es-ES"/>
+        </w:rPr>
+        <w:t>es?</w:t>
+      </w:r>
+    </w:p>
+    <w:p>
+      <w:pPr>
+        <w:ind w:left="720" w:firstLine="0"/>
+        <w:rPr>
+          <w:lang w:val="es-ES"/>
+        </w:rPr>
+      </w:pPr>
+    </w:p>
+    <w:p>
+      <w:pPr>
+        <w:ind w:left="720" w:firstLine="0"/>
+        <w:rPr>
+          <w:lang w:val="es-ES"/>
+        </w:rPr>
+      </w:pPr>
+      <w:r>
+        <w:rPr>
+          <w:lang w:val="es-ES"/>
+        </w:rPr>
+        <w:t>R/ entre las características que hicieron que el lenguaje C de programación fuer</w:t>
+      </w:r>
+      <w:r>
+        <w:rPr>
+          <w:lang w:val="es-ES"/>
+        </w:rPr>
+        <w:t>a tan influyente, encontramos q</w:t>
+      </w:r>
+      <w:r>
+        <w:rPr>
+          <w:lang w:val="es-ES"/>
+        </w:rPr>
+        <w:t>ue</w:t>
+      </w:r>
+      <w:r>
+        <w:rPr>
+          <w:lang w:val="es-ES"/>
+        </w:rPr>
+        <w:t xml:space="preserve"> fue</w:t>
+      </w:r>
+      <w:r>
+        <w:rPr>
+          <w:lang w:val="es-ES"/>
+        </w:rPr>
+        <w:t xml:space="preserve"> un lenguaje diseñado para ser portátil, es decir que el código en C podía ser ejecuta</w:t>
+      </w:r>
+      <w:r>
+        <w:rPr>
+          <w:lang w:val="es-ES"/>
+        </w:rPr>
+        <w:t xml:space="preserve">do en múltiples dispositivos, </w:t>
+      </w:r>
+      <w:r>
+        <w:rPr>
+          <w:lang w:val="es-ES"/>
+        </w:rPr>
+        <w:t>es un lenguaje flexible con propósito generar ósea que puede utilizarse para desarrollar una amplia variedad de aplicaciones</w:t>
+      </w:r>
     </w:p>
     <w:p>
       <w:pPr>
@@ -972,14 +932,56 @@
         <w:rPr>
           <w:lang w:val="es-ES"/>
         </w:rPr>
-        <w:t>¿Cómo contribuyó el lenguaje COBOL, desarrollado en 19</w:t>
-      </w:r>
-      <w:r>
-        <w:rPr>
-          <w:lang w:val="es-ES"/>
-        </w:rPr>
-        <w:t xml:space="preserve">59, al mundo de los negocios y la administración? </w:t>
-      </w:r>
+        <w:t xml:space="preserve">¿Cómo contribuyó el lenguaje COBOL, desarrollado en 1959, al mundo de los negocios y la administración? </w:t>
+      </w:r>
+    </w:p>
+    <w:p>
+      <w:pPr>
+        <w:ind w:left="720" w:firstLine="0"/>
+        <w:rPr>
+          <w:lang w:val="es-ES"/>
+        </w:rPr>
+      </w:pPr>
+    </w:p>
+    <w:p>
+      <w:pPr>
+        <w:ind w:left="720" w:firstLine="0"/>
+        <w:rPr>
+          <w:lang w:val="es-ES"/>
+        </w:rPr>
+      </w:pPr>
+      <w:r>
+        <w:rPr>
+          <w:lang w:val="es-ES"/>
+        </w:rPr>
+        <w:t xml:space="preserve">R/ CONBOL fue estrictamente diseñado para el mundo de los negocios y su </w:t>
+      </w:r>
+      <w:r>
+        <w:rPr>
+          <w:lang w:val="es-ES"/>
+        </w:rPr>
+        <w:t>contribución</w:t>
+      </w:r>
+      <w:r>
+        <w:rPr>
+          <w:lang w:val="es-ES"/>
+        </w:rPr>
+        <w:t xml:space="preserve"> </w:t>
+      </w:r>
+      <w:r>
+        <w:rPr>
+          <w:lang w:val="es-ES"/>
+        </w:rPr>
+        <w:t xml:space="preserve">a este ámbito fue crear un lenguaje que fuera fácilmente legible por los humanos y que se pudiera utilizar en cualquier pc, prestando servicios orientados a transacciones, grandes volúmenes de datos y aplicación en el comercio. </w:t>
+      </w:r>
+    </w:p>
+    <w:p>
+      <w:pPr>
+        <w:ind w:left="720" w:firstLine="0"/>
+        <w:rPr>
+          <w:lang w:val="es-ES"/>
+        </w:rPr>
+      </w:pPr>
     </w:p>
     <w:p>
       <w:pPr>
@@ -996,7 +998,53 @@
         <w:rPr>
           <w:lang w:val="es-ES"/>
         </w:rPr>
-        <w:t xml:space="preserve">¿Qué impacto tuvo la aparición de lenguajes de programación como Python (1991) y JavaScript (1995) en el desarrollo de software moderno? </w:t>
+        <w:t>¿Qué impacto tuvo la aparición de lenguajes de programación como Python (1991) y JavaScript (1995) en el desarrollo de software moderno?</w:t>
+      </w:r>
+    </w:p>
+    <w:p>
+      <w:pPr>
+        <w:ind w:left="1440" w:firstLine="0"/>
+        <w:rPr>
+          <w:lang w:val="es-ES"/>
+        </w:rPr>
+      </w:pPr>
+      <w:r>
+        <w:rPr>
+          <w:lang w:val="es-ES"/>
+        </w:rPr>
+        <w:t xml:space="preserve"> </w:t>
+      </w:r>
+    </w:p>
+    <w:p>
+      <w:pPr>
+        <w:ind w:left="720" w:firstLine="0"/>
+        <w:rPr>
+          <w:lang w:val="es-ES"/>
+        </w:rPr>
+      </w:pPr>
+      <w:r>
+        <w:rPr>
+          <w:lang w:val="es-ES"/>
+        </w:rPr>
+        <w:t>R/ Python y JavaScript han sido claves en el desarrollo y trascendencia</w:t>
+      </w:r>
+      <w:r>
+        <w:rPr>
+          <w:lang w:val="es-ES"/>
+        </w:rPr>
+        <w:t xml:space="preserve"> de la programación, ya que por su fácil manejo han impulsado a que las poblaciones se relacionen más en esta área, que hoy en día es uno de los recursos</w:t>
+      </w:r>
+      <w:r>
+        <w:rPr>
+          <w:lang w:val="es-ES"/>
+        </w:rPr>
+        <w:t xml:space="preserve"> más</w:t>
+      </w:r>
+      <w:r>
+        <w:rPr>
+          <w:lang w:val="es-ES"/>
+        </w:rPr>
+        <w:t xml:space="preserve"> utilizados de manera global.</w:t>
       </w:r>
     </w:p>
     <w:p>
@@ -1014,13 +1062,28 @@
         <w:rPr>
           <w:lang w:val="es-ES"/>
         </w:rPr>
-        <w:t>En términos de evolución, ¿cuáles son las diferencias principales e</w:t>
-      </w:r>
-      <w:r>
-        <w:rPr>
-          <w:lang w:val="es-ES"/>
-        </w:rPr>
-        <w:t xml:space="preserve">ntre el desarrollo móvil y el desarrollo de escritorio, y cómo han influido los lenguajes en estos dos entornos? </w:t>
+        <w:t xml:space="preserve">En términos de evolución, ¿cuáles son las diferencias principales entre el desarrollo móvil y el desarrollo de escritorio, y cómo han influido los lenguajes en estos dos entornos? </w:t>
+      </w:r>
+    </w:p>
+    <w:p>
+      <w:pPr>
+        <w:rPr>
+          <w:lang w:val="es-ES"/>
+        </w:rPr>
+      </w:pPr>
+    </w:p>
+    <w:p>
+      <w:pPr>
+        <w:ind w:left="730"/>
+        <w:rPr>
+          <w:lang w:val="es-ES"/>
+        </w:rPr>
+      </w:pPr>
+      <w:r>
+        <w:rPr>
+          <w:lang w:val="es-ES"/>
+        </w:rPr>
+        <w:t xml:space="preserve">R/ los lenguajes de programación han sido fundamentales para la trascendencia del desarrollo móvil y de escritorio, ya que proporciona las herramientas necesarias para la creación de nuevas páginas web, recursos, aplicaciones; teniendo en cuenta el mundo de hoy en día gira en torno a la virtualidad y gracias a esta notoria evolución y constante actualización podemos gozar de herramientas que se adaptan a nuestras necesidades actuales. </w:t>
       </w:r>
     </w:p>
     <w:p>
@@ -1037,6 +1100,8 @@
         </w:rPr>
         <w:t xml:space="preserve"> </w:t>
       </w:r>
+      <w:bookmarkStart w:id="0" w:name="_GoBack"/>
+      <w:bookmarkEnd w:id="0"/>
     </w:p>
     <w:sectPr>
       <w:pgSz w:w="12240" w:h="15840"/>
@@ -1474,11 +1539,127 @@
       </w:rPr>
     </w:lvl>
   </w:abstractNum>
+  <w:abstractNum w:abstractNumId="2" w15:restartNumberingAfterBreak="0">
+    <w:nsid w:val="4AA25C6A"/>
+    <w:multiLevelType w:val="hybridMultilevel"/>
+    <w:tmpl w:val="0FE4F7EE"/>
+    <w:lvl w:ilvl="0" w:tplc="CF822386">
+      <w:numFmt w:val="bullet"/>
+      <w:lvlText w:val=""/>
+      <w:lvlJc w:val="left"/>
+      <w:pPr>
+        <w:ind w:left="1440" w:hanging="360"/>
+      </w:pPr>
+      <w:rPr>
+        <w:rFonts w:ascii="Symbol" w:eastAsia="Courier New" w:hAnsi="Symbol" w:cs="Courier New" w:hint="default"/>
+        <w:sz w:val="20"/>
+      </w:rPr>
+    </w:lvl>
+    <w:lvl w:ilvl="1" w:tplc="04090003" w:tentative="1">
+      <w:start w:val="1"/>
+      <w:numFmt w:val="bullet"/>
+      <w:lvlText w:val="o"/>
+      <w:lvlJc w:val="left"/>
+      <w:pPr>
+        <w:ind w:left="2160" w:hanging="360"/>
+      </w:pPr>
+      <w:rPr>
+        <w:rFonts w:ascii="Courier New" w:hAnsi="Courier New" w:cs="Courier New" w:hint="default"/>
+      </w:rPr>
+    </w:lvl>
+    <w:lvl w:ilvl="2" w:tplc="04090005" w:tentative="1">
+      <w:start w:val="1"/>
+      <w:numFmt w:val="bullet"/>
+      <w:lvlText w:val=""/>
+      <w:lvlJc w:val="left"/>
+      <w:pPr>
+        <w:ind w:left="2880" w:hanging="360"/>
+      </w:pPr>
+      <w:rPr>
+        <w:rFonts w:ascii="Wingdings" w:hAnsi="Wingdings" w:hint="default"/>
+      </w:rPr>
+    </w:lvl>
+    <w:lvl w:ilvl="3" w:tplc="04090001" w:tentative="1">
+      <w:start w:val="1"/>
+      <w:numFmt w:val="bullet"/>
+      <w:lvlText w:val=""/>
+      <w:lvlJc w:val="left"/>
+      <w:pPr>
+        <w:ind w:left="3600" w:hanging="360"/>
+      </w:pPr>
+      <w:rPr>
+        <w:rFonts w:ascii="Symbol" w:hAnsi="Symbol" w:hint="default"/>
+      </w:rPr>
+    </w:lvl>
+    <w:lvl w:ilvl="4" w:tplc="04090003" w:tentative="1">
+      <w:start w:val="1"/>
+      <w:numFmt w:val="bullet"/>
+      <w:lvlText w:val="o"/>
+      <w:lvlJc w:val="left"/>
+      <w:pPr>
+        <w:ind w:left="4320" w:hanging="360"/>
+      </w:pPr>
+      <w:rPr>
+        <w:rFonts w:ascii="Courier New" w:hAnsi="Courier New" w:cs="Courier New" w:hint="default"/>
+      </w:rPr>
+    </w:lvl>
+    <w:lvl w:ilvl="5" w:tplc="04090005" w:tentative="1">
+      <w:start w:val="1"/>
+      <w:numFmt w:val="bullet"/>
+      <w:lvlText w:val=""/>
+      <w:lvlJc w:val="left"/>
+      <w:pPr>
+        <w:ind w:left="5040" w:hanging="360"/>
+      </w:pPr>
+      <w:rPr>
+        <w:rFonts w:ascii="Wingdings" w:hAnsi="Wingdings" w:hint="default"/>
+      </w:rPr>
+    </w:lvl>
+    <w:lvl w:ilvl="6" w:tplc="04090001" w:tentative="1">
+      <w:start w:val="1"/>
+      <w:numFmt w:val="bullet"/>
+      <w:lvlText w:val=""/>
+      <w:lvlJc w:val="left"/>
+      <w:pPr>
+        <w:ind w:left="5760" w:hanging="360"/>
+      </w:pPr>
+      <w:rPr>
+        <w:rFonts w:ascii="Symbol" w:hAnsi="Symbol" w:hint="default"/>
+      </w:rPr>
+    </w:lvl>
+    <w:lvl w:ilvl="7" w:tplc="04090003" w:tentative="1">
+      <w:start w:val="1"/>
+      <w:numFmt w:val="bullet"/>
+      <w:lvlText w:val="o"/>
+      <w:lvlJc w:val="left"/>
+      <w:pPr>
+        <w:ind w:left="6480" w:hanging="360"/>
+      </w:pPr>
+      <w:rPr>
+        <w:rFonts w:ascii="Courier New" w:hAnsi="Courier New" w:cs="Courier New" w:hint="default"/>
+      </w:rPr>
+    </w:lvl>
+    <w:lvl w:ilvl="8" w:tplc="04090005" w:tentative="1">
+      <w:start w:val="1"/>
+      <w:numFmt w:val="bullet"/>
+      <w:lvlText w:val=""/>
+      <w:lvlJc w:val="left"/>
+      <w:pPr>
+        <w:ind w:left="7200" w:hanging="360"/>
+      </w:pPr>
+      <w:rPr>
+        <w:rFonts w:ascii="Wingdings" w:hAnsi="Wingdings" w:hint="default"/>
+      </w:rPr>
+    </w:lvl>
+  </w:abstractNum>
   <w:num w:numId="1">
     <w:abstractNumId w:val="0"/>
   </w:num>
   <w:num w:numId="2">
     <w:abstractNumId w:val="1"/>
+  </w:num>
+  <w:num w:numId="3">
+    <w:abstractNumId w:val="2"/>
   </w:num>
 </w:numbering>
 </file>

</xml_diff>